<commit_message>
commit before final kniting of first draft for co-author review
</commit_message>
<xml_diff>
--- a/doc/ms/working_docx_template.docx
+++ b/doc/ms/working_docx_template.docx
@@ -6,6 +6,8 @@
       <w:pPr>
         <w:pStyle w:val="Title"/>
       </w:pPr>
+      <w:bookmarkStart w:id="0" w:name="_GoBack"/>
+      <w:bookmarkEnd w:id="0"/>
       <w:r>
         <w:t>Title</w:t>
       </w:r>
@@ -36,15 +38,7 @@
         <w:rPr>
           <w:rFonts w:cs="Times New Roman"/>
         </w:rPr>
-        <w:t>11/16</w:t>
-      </w:r>
-      <w:bookmarkStart w:id="0" w:name="_GoBack"/>
-      <w:bookmarkEnd w:id="0"/>
-      <w:r>
-        <w:rPr>
-          <w:rFonts w:cs="Times New Roman"/>
-        </w:rPr>
-        <w:t>/2021</w:t>
+        <w:t>11/16/2021</w:t>
       </w:r>
     </w:p>
     <w:p>
@@ -481,12 +475,8 @@
       <w:bookmarkEnd w:id="5"/>
     </w:p>
     <w:sectPr>
-      <w:headerReference w:type="even" r:id="rId8"/>
-      <w:headerReference w:type="default" r:id="rId9"/>
-      <w:footerReference w:type="even" r:id="rId10"/>
-      <w:footerReference w:type="default" r:id="rId11"/>
-      <w:headerReference w:type="first" r:id="rId12"/>
-      <w:footerReference w:type="first" r:id="rId13"/>
+      <w:headerReference w:type="default" r:id="rId8"/>
+      <w:footerReference w:type="default" r:id="rId9"/>
       <w:pgSz w:w="12240" w:h="15840" w:code="1"/>
       <w:pgMar w:top="1440" w:right="1440" w:bottom="1440" w:left="1440" w:header="720" w:footer="720" w:gutter="0"/>
       <w:lnNumType w:countBy="1" w:restart="continuous"/>
@@ -524,26 +514,49 @@
 
 <file path=word/footer1.xml><?xml version="1.0" encoding="utf-8"?>
 <w:ftr xmlns:wpc="http://schemas.microsoft.com/office/word/2010/wordprocessingCanvas" xmlns:cx="http://schemas.microsoft.com/office/drawing/2014/chartex" xmlns:cx1="http://schemas.microsoft.com/office/drawing/2015/9/8/chartex" xmlns:cx2="http://schemas.microsoft.com/office/drawing/2015/10/21/chartex" xmlns:cx3="http://schemas.microsoft.com/office/drawing/2016/5/9/chartex" xmlns:cx4="http://schemas.microsoft.com/office/drawing/2016/5/10/chartex" xmlns:cx5="http://schemas.microsoft.com/office/drawing/2016/5/11/chartex" xmlns:cx6="http://schemas.microsoft.com/office/drawing/2016/5/12/chartex" xmlns:cx7="http://schemas.microsoft.com/office/drawing/2016/5/13/chartex" xmlns:cx8="http://schemas.microsoft.com/office/drawing/2016/5/14/chartex" xmlns:mc="http://schemas.openxmlformats.org/markup-compatibility/2006" xmlns:aink="http://schemas.microsoft.com/office/drawing/2016/ink" xmlns:am3d="http://schemas.microsoft.com/office/drawing/2017/model3d" xmlns:o="urn:schemas-microsoft-com:office:office" xmlns:r="http://schemas.openxmlformats.org/officeDocument/2006/relationships" xmlns:m="http://schemas.openxmlformats.org/officeDocument/2006/math" xmlns:v="urn:schemas-microsoft-com:vml" xmlns:wp14="http://schemas.microsoft.com/office/word/2010/wordprocessingDrawing" xmlns:wp="http://schemas.openxmlformats.org/drawingml/2006/wordprocessingDrawing" xmlns:w10="urn:schemas-microsoft-com:office:word" xmlns:w="http://schemas.openxmlformats.org/wordprocessingml/2006/main" xmlns:w14="http://schemas.microsoft.com/office/word/2010/wordml" xmlns:w15="http://schemas.microsoft.com/office/word/2012/wordml" xmlns:w16cid="http://schemas.microsoft.com/office/word/2016/wordml/cid" xmlns:w16se="http://schemas.microsoft.com/office/word/2015/wordml/symex" xmlns:wpg="http://schemas.microsoft.com/office/word/2010/wordprocessingGroup" xmlns:wpi="http://schemas.microsoft.com/office/word/2010/wordprocessingInk" xmlns:wne="http://schemas.microsoft.com/office/word/2006/wordml" xmlns:wps="http://schemas.microsoft.com/office/word/2010/wordprocessingShape" mc:Ignorable="w14 w15 w16se w16cid wp14">
-  <w:p>
-    <w:pPr>
-      <w:pStyle w:val="Footer"/>
-    </w:pPr>
-  </w:p>
-</w:ftr>
-</file>
-
-<file path=word/footer2.xml><?xml version="1.0" encoding="utf-8"?>
-<w:ftr xmlns:wpc="http://schemas.microsoft.com/office/word/2010/wordprocessingCanvas" xmlns:cx="http://schemas.microsoft.com/office/drawing/2014/chartex" xmlns:cx1="http://schemas.microsoft.com/office/drawing/2015/9/8/chartex" xmlns:cx2="http://schemas.microsoft.com/office/drawing/2015/10/21/chartex" xmlns:cx3="http://schemas.microsoft.com/office/drawing/2016/5/9/chartex" xmlns:cx4="http://schemas.microsoft.com/office/drawing/2016/5/10/chartex" xmlns:cx5="http://schemas.microsoft.com/office/drawing/2016/5/11/chartex" xmlns:cx6="http://schemas.microsoft.com/office/drawing/2016/5/12/chartex" xmlns:cx7="http://schemas.microsoft.com/office/drawing/2016/5/13/chartex" xmlns:cx8="http://schemas.microsoft.com/office/drawing/2016/5/14/chartex" xmlns:mc="http://schemas.openxmlformats.org/markup-compatibility/2006" xmlns:aink="http://schemas.microsoft.com/office/drawing/2016/ink" xmlns:am3d="http://schemas.microsoft.com/office/drawing/2017/model3d" xmlns:o="urn:schemas-microsoft-com:office:office" xmlns:r="http://schemas.openxmlformats.org/officeDocument/2006/relationships" xmlns:m="http://schemas.openxmlformats.org/officeDocument/2006/math" xmlns:v="urn:schemas-microsoft-com:vml" xmlns:wp14="http://schemas.microsoft.com/office/word/2010/wordprocessingDrawing" xmlns:wp="http://schemas.openxmlformats.org/drawingml/2006/wordprocessingDrawing" xmlns:w10="urn:schemas-microsoft-com:office:word" xmlns:w="http://schemas.openxmlformats.org/wordprocessingml/2006/main" xmlns:w14="http://schemas.microsoft.com/office/word/2010/wordml" xmlns:w15="http://schemas.microsoft.com/office/word/2012/wordml" xmlns:w16cid="http://schemas.microsoft.com/office/word/2016/wordml/cid" xmlns:w16se="http://schemas.microsoft.com/office/word/2015/wordml/symex" xmlns:wpg="http://schemas.microsoft.com/office/word/2010/wordprocessingGroup" xmlns:wpi="http://schemas.microsoft.com/office/word/2010/wordprocessingInk" xmlns:wne="http://schemas.microsoft.com/office/word/2006/wordml" xmlns:wps="http://schemas.microsoft.com/office/word/2010/wordprocessingShape" mc:Ignorable="w14 w15 w16se w16cid wp14">
-  <w:p>
-    <w:pPr>
-      <w:pStyle w:val="Footer"/>
-    </w:pPr>
-  </w:p>
-</w:ftr>
-</file>
-
-<file path=word/footer3.xml><?xml version="1.0" encoding="utf-8"?>
-<w:ftr xmlns:wpc="http://schemas.microsoft.com/office/word/2010/wordprocessingCanvas" xmlns:cx="http://schemas.microsoft.com/office/drawing/2014/chartex" xmlns:cx1="http://schemas.microsoft.com/office/drawing/2015/9/8/chartex" xmlns:cx2="http://schemas.microsoft.com/office/drawing/2015/10/21/chartex" xmlns:cx3="http://schemas.microsoft.com/office/drawing/2016/5/9/chartex" xmlns:cx4="http://schemas.microsoft.com/office/drawing/2016/5/10/chartex" xmlns:cx5="http://schemas.microsoft.com/office/drawing/2016/5/11/chartex" xmlns:cx6="http://schemas.microsoft.com/office/drawing/2016/5/12/chartex" xmlns:cx7="http://schemas.microsoft.com/office/drawing/2016/5/13/chartex" xmlns:cx8="http://schemas.microsoft.com/office/drawing/2016/5/14/chartex" xmlns:mc="http://schemas.openxmlformats.org/markup-compatibility/2006" xmlns:aink="http://schemas.microsoft.com/office/drawing/2016/ink" xmlns:am3d="http://schemas.microsoft.com/office/drawing/2017/model3d" xmlns:o="urn:schemas-microsoft-com:office:office" xmlns:r="http://schemas.openxmlformats.org/officeDocument/2006/relationships" xmlns:m="http://schemas.openxmlformats.org/officeDocument/2006/math" xmlns:v="urn:schemas-microsoft-com:vml" xmlns:wp14="http://schemas.microsoft.com/office/word/2010/wordprocessingDrawing" xmlns:wp="http://schemas.openxmlformats.org/drawingml/2006/wordprocessingDrawing" xmlns:w10="urn:schemas-microsoft-com:office:word" xmlns:w="http://schemas.openxmlformats.org/wordprocessingml/2006/main" xmlns:w14="http://schemas.microsoft.com/office/word/2010/wordml" xmlns:w15="http://schemas.microsoft.com/office/word/2012/wordml" xmlns:w16cid="http://schemas.microsoft.com/office/word/2016/wordml/cid" xmlns:w16se="http://schemas.microsoft.com/office/word/2015/wordml/symex" xmlns:wpg="http://schemas.microsoft.com/office/word/2010/wordprocessingGroup" xmlns:wpi="http://schemas.microsoft.com/office/word/2010/wordprocessingInk" xmlns:wne="http://schemas.microsoft.com/office/word/2006/wordml" xmlns:wps="http://schemas.microsoft.com/office/word/2010/wordprocessingShape" mc:Ignorable="w14 w15 w16se w16cid wp14">
+  <w:sdt>
+    <w:sdtPr>
+      <w:id w:val="-1286038937"/>
+      <w:docPartObj>
+        <w:docPartGallery w:val="Page Numbers (Bottom of Page)"/>
+        <w:docPartUnique/>
+      </w:docPartObj>
+    </w:sdtPr>
+    <w:sdtEndPr>
+      <w:rPr>
+        <w:noProof/>
+      </w:rPr>
+    </w:sdtEndPr>
+    <w:sdtContent>
+      <w:p>
+        <w:pPr>
+          <w:pStyle w:val="Footer"/>
+          <w:jc w:val="center"/>
+        </w:pPr>
+        <w:r>
+          <w:fldChar w:fldCharType="begin"/>
+        </w:r>
+        <w:r>
+          <w:instrText xml:space="preserve"> PAGE   \* MERGEFORMAT </w:instrText>
+        </w:r>
+        <w:r>
+          <w:fldChar w:fldCharType="separate"/>
+        </w:r>
+        <w:r>
+          <w:rPr>
+            <w:noProof/>
+          </w:rPr>
+          <w:t>2</w:t>
+        </w:r>
+        <w:r>
+          <w:rPr>
+            <w:noProof/>
+          </w:rPr>
+          <w:fldChar w:fldCharType="end"/>
+        </w:r>
+      </w:p>
+    </w:sdtContent>
+  </w:sdt>
   <w:p>
     <w:pPr>
       <w:pStyle w:val="Footer"/>
@@ -572,16 +585,6 @@
 </file>
 
 <file path=word/header1.xml><?xml version="1.0" encoding="utf-8"?>
-<w:hdr xmlns:wpc="http://schemas.microsoft.com/office/word/2010/wordprocessingCanvas" xmlns:cx="http://schemas.microsoft.com/office/drawing/2014/chartex" xmlns:cx1="http://schemas.microsoft.com/office/drawing/2015/9/8/chartex" xmlns:cx2="http://schemas.microsoft.com/office/drawing/2015/10/21/chartex" xmlns:cx3="http://schemas.microsoft.com/office/drawing/2016/5/9/chartex" xmlns:cx4="http://schemas.microsoft.com/office/drawing/2016/5/10/chartex" xmlns:cx5="http://schemas.microsoft.com/office/drawing/2016/5/11/chartex" xmlns:cx6="http://schemas.microsoft.com/office/drawing/2016/5/12/chartex" xmlns:cx7="http://schemas.microsoft.com/office/drawing/2016/5/13/chartex" xmlns:cx8="http://schemas.microsoft.com/office/drawing/2016/5/14/chartex" xmlns:mc="http://schemas.openxmlformats.org/markup-compatibility/2006" xmlns:aink="http://schemas.microsoft.com/office/drawing/2016/ink" xmlns:am3d="http://schemas.microsoft.com/office/drawing/2017/model3d" xmlns:o="urn:schemas-microsoft-com:office:office" xmlns:r="http://schemas.openxmlformats.org/officeDocument/2006/relationships" xmlns:m="http://schemas.openxmlformats.org/officeDocument/2006/math" xmlns:v="urn:schemas-microsoft-com:vml" xmlns:wp14="http://schemas.microsoft.com/office/word/2010/wordprocessingDrawing" xmlns:wp="http://schemas.openxmlformats.org/drawingml/2006/wordprocessingDrawing" xmlns:w10="urn:schemas-microsoft-com:office:word" xmlns:w="http://schemas.openxmlformats.org/wordprocessingml/2006/main" xmlns:w14="http://schemas.microsoft.com/office/word/2010/wordml" xmlns:w15="http://schemas.microsoft.com/office/word/2012/wordml" xmlns:w16cid="http://schemas.microsoft.com/office/word/2016/wordml/cid" xmlns:w16se="http://schemas.microsoft.com/office/word/2015/wordml/symex" xmlns:wpg="http://schemas.microsoft.com/office/word/2010/wordprocessingGroup" xmlns:wpi="http://schemas.microsoft.com/office/word/2010/wordprocessingInk" xmlns:wne="http://schemas.microsoft.com/office/word/2006/wordml" xmlns:wps="http://schemas.microsoft.com/office/word/2010/wordprocessingShape" mc:Ignorable="w14 w15 w16se w16cid wp14">
-  <w:p>
-    <w:pPr>
-      <w:pStyle w:val="Header"/>
-    </w:pPr>
-  </w:p>
-</w:hdr>
-</file>
-
-<file path=word/header2.xml><?xml version="1.0" encoding="utf-8"?>
 <w:hdr xmlns:wpc="http://schemas.microsoft.com/office/word/2010/wordprocessingCanvas" xmlns:cx="http://schemas.microsoft.com/office/drawing/2014/chartex" xmlns:cx1="http://schemas.microsoft.com/office/drawing/2015/9/8/chartex" xmlns:cx2="http://schemas.microsoft.com/office/drawing/2015/10/21/chartex" xmlns:cx3="http://schemas.microsoft.com/office/drawing/2016/5/9/chartex" xmlns:cx4="http://schemas.microsoft.com/office/drawing/2016/5/10/chartex" xmlns:cx5="http://schemas.microsoft.com/office/drawing/2016/5/11/chartex" xmlns:cx6="http://schemas.microsoft.com/office/drawing/2016/5/12/chartex" xmlns:cx7="http://schemas.microsoft.com/office/drawing/2016/5/13/chartex" xmlns:cx8="http://schemas.microsoft.com/office/drawing/2016/5/14/chartex" xmlns:mc="http://schemas.openxmlformats.org/markup-compatibility/2006" xmlns:aink="http://schemas.microsoft.com/office/drawing/2016/ink" xmlns:am3d="http://schemas.microsoft.com/office/drawing/2017/model3d" xmlns:o="urn:schemas-microsoft-com:office:office" xmlns:r="http://schemas.openxmlformats.org/officeDocument/2006/relationships" xmlns:m="http://schemas.openxmlformats.org/officeDocument/2006/math" xmlns:v="urn:schemas-microsoft-com:vml" xmlns:wp14="http://schemas.microsoft.com/office/word/2010/wordprocessingDrawing" xmlns:wp="http://schemas.openxmlformats.org/drawingml/2006/wordprocessingDrawing" xmlns:w10="urn:schemas-microsoft-com:office:word" xmlns:w="http://schemas.openxmlformats.org/wordprocessingml/2006/main" xmlns:w14="http://schemas.microsoft.com/office/word/2010/wordml" xmlns:w15="http://schemas.microsoft.com/office/word/2012/wordml" xmlns:w16cid="http://schemas.microsoft.com/office/word/2016/wordml/cid" xmlns:w16se="http://schemas.microsoft.com/office/word/2015/wordml/symex" xmlns:wpg="http://schemas.microsoft.com/office/word/2010/wordprocessingGroup" xmlns:wpi="http://schemas.microsoft.com/office/word/2010/wordprocessingInk" xmlns:wne="http://schemas.microsoft.com/office/word/2006/wordml" xmlns:wps="http://schemas.microsoft.com/office/word/2010/wordprocessingShape" mc:Ignorable="w14 w15 w16se w16cid wp14">
   <w:sdt>
     <w:sdtPr>
@@ -636,16 +639,6 @@
       </w:p>
     </w:sdtContent>
   </w:sdt>
-</w:hdr>
-</file>
-
-<file path=word/header3.xml><?xml version="1.0" encoding="utf-8"?>
-<w:hdr xmlns:wpc="http://schemas.microsoft.com/office/word/2010/wordprocessingCanvas" xmlns:cx="http://schemas.microsoft.com/office/drawing/2014/chartex" xmlns:cx1="http://schemas.microsoft.com/office/drawing/2015/9/8/chartex" xmlns:cx2="http://schemas.microsoft.com/office/drawing/2015/10/21/chartex" xmlns:cx3="http://schemas.microsoft.com/office/drawing/2016/5/9/chartex" xmlns:cx4="http://schemas.microsoft.com/office/drawing/2016/5/10/chartex" xmlns:cx5="http://schemas.microsoft.com/office/drawing/2016/5/11/chartex" xmlns:cx6="http://schemas.microsoft.com/office/drawing/2016/5/12/chartex" xmlns:cx7="http://schemas.microsoft.com/office/drawing/2016/5/13/chartex" xmlns:cx8="http://schemas.microsoft.com/office/drawing/2016/5/14/chartex" xmlns:mc="http://schemas.openxmlformats.org/markup-compatibility/2006" xmlns:aink="http://schemas.microsoft.com/office/drawing/2016/ink" xmlns:am3d="http://schemas.microsoft.com/office/drawing/2017/model3d" xmlns:o="urn:schemas-microsoft-com:office:office" xmlns:r="http://schemas.openxmlformats.org/officeDocument/2006/relationships" xmlns:m="http://schemas.openxmlformats.org/officeDocument/2006/math" xmlns:v="urn:schemas-microsoft-com:vml" xmlns:wp14="http://schemas.microsoft.com/office/word/2010/wordprocessingDrawing" xmlns:wp="http://schemas.openxmlformats.org/drawingml/2006/wordprocessingDrawing" xmlns:w10="urn:schemas-microsoft-com:office:word" xmlns:w="http://schemas.openxmlformats.org/wordprocessingml/2006/main" xmlns:w14="http://schemas.microsoft.com/office/word/2010/wordml" xmlns:w15="http://schemas.microsoft.com/office/word/2012/wordml" xmlns:w16cid="http://schemas.microsoft.com/office/word/2016/wordml/cid" xmlns:w16se="http://schemas.microsoft.com/office/word/2015/wordml/symex" xmlns:wpg="http://schemas.microsoft.com/office/word/2010/wordprocessingGroup" xmlns:wpi="http://schemas.microsoft.com/office/word/2010/wordprocessingInk" xmlns:wne="http://schemas.microsoft.com/office/word/2006/wordml" xmlns:wps="http://schemas.microsoft.com/office/word/2010/wordprocessingShape" mc:Ignorable="w14 w15 w16se w16cid wp14">
-  <w:p>
-    <w:pPr>
-      <w:pStyle w:val="Header"/>
-    </w:pPr>
-  </w:p>
 </w:hdr>
 </file>
 
@@ -1074,7 +1067,7 @@
     <w:lsdException w:name="footnote text" w:semiHidden="1" w:unhideWhenUsed="1"/>
     <w:lsdException w:name="annotation text" w:semiHidden="1" w:unhideWhenUsed="1"/>
     <w:lsdException w:name="header" w:semiHidden="1" w:unhideWhenUsed="1"/>
-    <w:lsdException w:name="footer" w:semiHidden="1" w:unhideWhenUsed="1"/>
+    <w:lsdException w:name="footer" w:semiHidden="1" w:uiPriority="99" w:unhideWhenUsed="1"/>
     <w:lsdException w:name="index heading" w:semiHidden="1" w:unhideWhenUsed="1"/>
     <w:lsdException w:name="caption" w:semiHidden="1" w:unhideWhenUsed="1"/>
     <w:lsdException w:name="table of figures" w:semiHidden="1" w:unhideWhenUsed="1"/>
@@ -2187,6 +2180,7 @@
     <w:name w:val="footer"/>
     <w:basedOn w:val="Normal"/>
     <w:link w:val="FooterChar"/>
+    <w:uiPriority w:val="99"/>
     <w:unhideWhenUsed/>
     <w:rsid w:val="00AA02EB"/>
     <w:pPr>
@@ -2201,6 +2195,7 @@
     <w:name w:val="Footer Char"/>
     <w:basedOn w:val="DefaultParagraphFont"/>
     <w:link w:val="Footer"/>
+    <w:uiPriority w:val="99"/>
     <w:rsid w:val="00AA02EB"/>
   </w:style>
   <w:style w:type="character" w:styleId="LineNumber">

</xml_diff>